<commit_message>
drawing rect of contour
</commit_message>
<xml_diff>
--- a/IntruderDetection 일지.docx
+++ b/IntruderDetection 일지.docx
@@ -10,19 +10,10 @@
         <w:t>개별연구</w:t>
       </w:r>
       <w:r>
-        <w:t>(</w:t>
-      </w:r>
-      <w:proofErr w:type="gramStart"/>
-      <w:r>
-        <w:t>과제명 :</w:t>
-      </w:r>
-      <w:proofErr w:type="gramEnd"/>
-      <w:r>
-        <w:t xml:space="preserve"> CCTV 기반 거동수상자 인식 알고리즘 설계)</w:t>
+        <w:t>(과제명 : CCTV 기반 거동수상자 인식 알고리즘 설계)</w:t>
       </w:r>
     </w:p>
     <w:p>
-      <w:proofErr w:type="gramStart"/>
       <w:r>
         <w:rPr>
           <w:rFonts w:hint="eastAsia"/>
@@ -30,11 +21,7 @@
         <w:t xml:space="preserve">연구내용 </w:t>
       </w:r>
       <w:r>
-        <w:t>:</w:t>
-      </w:r>
-      <w:proofErr w:type="gramEnd"/>
-      <w:r>
-        <w:t xml:space="preserve"> </w:t>
+        <w:t xml:space="preserve">: </w:t>
       </w:r>
       <w:r>
         <w:rPr>
@@ -806,7 +793,6 @@
               </w:numPr>
               <w:ind w:leftChars="0"/>
             </w:pPr>
-            <w:proofErr w:type="gramStart"/>
             <w:r>
               <w:rPr>
                 <w:rFonts w:hint="eastAsia"/>
@@ -820,14 +806,7 @@
               <w:rPr>
                 <w:rFonts w:hint="eastAsia"/>
               </w:rPr>
-              <w:t>를</w:t>
-            </w:r>
-            <w:proofErr w:type="gramEnd"/>
-            <w:r>
-              <w:rPr>
-                <w:rFonts w:hint="eastAsia"/>
-              </w:rPr>
-              <w:t xml:space="preserve"> 검출하여 가장 큰 </w:t>
+              <w:t xml:space="preserve">를 검출하여 가장 큰 </w:t>
             </w:r>
             <w:r>
               <w:t>contour</w:t>
@@ -857,13 +836,7 @@
         <w:rPr>
           <w:rFonts w:hint="eastAsia"/>
         </w:rPr>
-        <w:t xml:space="preserve"> </w:t>
-      </w:r>
-      <w:r>
-        <w:rPr>
-          <w:rFonts w:hint="eastAsia"/>
-        </w:rPr>
-        <w:t xml:space="preserve">실시간 영상과 기록된 영상의 프레임에 대해 각각 정규화 하고 일정 수치 이상의 차이가 나면 </w:t>
+        <w:t xml:space="preserve"> 실시간 영상과 기록된 영상의 프레임에 대해 각각 정규화 하고 일정 수치 이상의 차이가 나면 </w:t>
       </w:r>
       <w:r>
         <w:t>intruder</w:t>
@@ -881,13 +854,7 @@
         <w:rPr>
           <w:rFonts w:hint="eastAsia"/>
         </w:rPr>
-        <w:t>판단</w:t>
-      </w:r>
-      <w:r>
-        <w:rPr>
-          <w:rFonts w:hint="eastAsia"/>
-        </w:rPr>
-        <w:t>한다.</w:t>
+        <w:t>판단한다.</w:t>
       </w:r>
       <w:r>
         <w:t xml:space="preserve"> </w:t>
@@ -1113,11 +1080,6 @@
       </w:r>
     </w:p>
     <w:p>
-      <w:pPr>
-        <w:rPr>
-          <w:rFonts w:hint="eastAsia"/>
-        </w:rPr>
-      </w:pPr>
       <w:r>
         <w:rPr>
           <w:rFonts w:hint="eastAsia"/>
@@ -1204,21 +1166,10 @@
               <w:rPr>
                 <w:rFonts w:hint="eastAsia"/>
               </w:rPr>
-              <w:t xml:space="preserve">를 어떤 방식으로 추적할 </w:t>
-            </w:r>
-            <w:proofErr w:type="gramStart"/>
-            <w:r>
-              <w:rPr>
-                <w:rFonts w:hint="eastAsia"/>
-              </w:rPr>
-              <w:t>것인가.</w:t>
-            </w:r>
-            <w:r>
-              <w:t>(</w:t>
-            </w:r>
-            <w:proofErr w:type="gramEnd"/>
-            <w:r>
-              <w:t>convex hull</w:t>
+              <w:t>를 어떤 방식으로 추적할 것인가.</w:t>
+            </w:r>
+            <w:r>
+              <w:t>(convex hull</w:t>
             </w:r>
             <w:r>
               <w:rPr>
@@ -1282,9 +1233,6 @@
                 <w:numId w:val="3"/>
               </w:numPr>
               <w:ind w:leftChars="0"/>
-              <w:rPr>
-                <w:rFonts w:hint="eastAsia"/>
-              </w:rPr>
             </w:pPr>
             <w:r>
               <w:t>&lt;일이 터지고 난 후가 아니라, 예방 차원의 알고리즘&gt;</w:t>
@@ -1299,15 +1247,7 @@
               <w:t>기존의</w:t>
             </w:r>
             <w:r>
-              <w:t xml:space="preserve"> 각 공간 별 중요도 지정. 오른쪽은 중요한 물건/위험한 </w:t>
-            </w:r>
-            <w:proofErr w:type="gramStart"/>
-            <w:r>
-              <w:t>장소 이고</w:t>
-            </w:r>
-            <w:proofErr w:type="gramEnd"/>
-            <w:r>
-              <w:t>, 왼쪽이 덜 중요한/덜 위험한 곳이라 하자. 왼쪽에서 오른쪽으로 갈 수록, 즉, 중요하다고 지정한 곳에 가까워지면 알람의 수준을 높인다/알고리즘을 변형한다.</w:t>
+              <w:t xml:space="preserve"> 각 공간 별 중요도 지정. 오른쪽은 중요한 물건/위험한 장소 이고, 왼쪽이 덜 중요한/덜 위험한 곳이라 하자. 왼쪽에서 오른쪽으로 갈 수록, 즉, 중요하다고 지정한 곳에 가까워지면 알람의 수준을 높인다/알고리즘을 변형한다.</w:t>
             </w:r>
             <w:r>
               <w:br/>
@@ -1320,6 +1260,741 @@
       </w:tr>
     </w:tbl>
     <w:p/>
+    <w:p/>
+    <w:p/>
+    <w:p>
+      <w:pPr>
+        <w:pStyle w:val="a5"/>
+        <w:numPr>
+          <w:ilvl w:val="0"/>
+          <w:numId w:val="1"/>
+        </w:numPr>
+        <w:ind w:leftChars="0"/>
+        <w:rPr>
+          <w:b/>
+          <w:bCs/>
+          <w:sz w:val="36"/>
+          <w:szCs w:val="40"/>
+        </w:rPr>
+      </w:pPr>
+      <w:r>
+        <w:rPr>
+          <w:rFonts w:hint="eastAsia"/>
+          <w:b/>
+          <w:bCs/>
+          <w:sz w:val="36"/>
+          <w:szCs w:val="40"/>
+        </w:rPr>
+        <w:t>2</w:t>
+      </w:r>
+      <w:r>
+        <w:rPr>
+          <w:b/>
+          <w:bCs/>
+          <w:sz w:val="36"/>
+          <w:szCs w:val="40"/>
+        </w:rPr>
+        <w:t>020.0</w:t>
+      </w:r>
+      <w:r>
+        <w:rPr>
+          <w:b/>
+          <w:bCs/>
+          <w:sz w:val="36"/>
+          <w:szCs w:val="40"/>
+        </w:rPr>
+        <w:t>7</w:t>
+      </w:r>
+      <w:r>
+        <w:rPr>
+          <w:b/>
+          <w:bCs/>
+          <w:sz w:val="36"/>
+          <w:szCs w:val="40"/>
+        </w:rPr>
+        <w:t>.</w:t>
+      </w:r>
+      <w:r>
+        <w:rPr>
+          <w:b/>
+          <w:bCs/>
+          <w:sz w:val="36"/>
+          <w:szCs w:val="40"/>
+        </w:rPr>
+        <w:t>11</w:t>
+      </w:r>
+    </w:p>
+    <w:tbl>
+      <w:tblPr>
+        <w:tblStyle w:val="a7"/>
+        <w:tblW w:w="0" w:type="auto"/>
+        <w:tblLook w:val="04A0" w:firstRow="1" w:lastRow="0" w:firstColumn="1" w:lastColumn="0" w:noHBand="0" w:noVBand="1"/>
+      </w:tblPr>
+      <w:tblGrid>
+        <w:gridCol w:w="9016"/>
+      </w:tblGrid>
+      <w:tr>
+        <w:tc>
+          <w:tcPr>
+            <w:tcW w:w="9016" w:type="dxa"/>
+          </w:tcPr>
+          <w:p>
+            <w:pPr>
+              <w:rPr>
+                <w:b/>
+                <w:bCs/>
+                <w:shd w:val="pct15" w:color="auto" w:fill="FFFFFF"/>
+              </w:rPr>
+            </w:pPr>
+            <w:r>
+              <w:rPr>
+                <w:rFonts w:hint="eastAsia"/>
+                <w:b/>
+                <w:bCs/>
+                <w:shd w:val="pct15" w:color="auto" w:fill="FFFFFF"/>
+              </w:rPr>
+              <w:t>개요</w:t>
+            </w:r>
+          </w:p>
+          <w:p>
+            <w:pPr>
+              <w:pStyle w:val="a5"/>
+              <w:numPr>
+                <w:ilvl w:val="0"/>
+                <w:numId w:val="5"/>
+              </w:numPr>
+              <w:ind w:leftChars="0"/>
+            </w:pPr>
+            <w:r>
+              <w:t xml:space="preserve">HOG + SVM </w:t>
+            </w:r>
+            <w:r>
+              <w:rPr>
+                <w:rFonts w:hint="eastAsia"/>
+              </w:rPr>
+              <w:t>방식을 적용하려 했으나 안하기로 결정</w:t>
+            </w:r>
+          </w:p>
+          <w:p>
+            <w:pPr>
+              <w:pStyle w:val="a5"/>
+              <w:numPr>
+                <w:ilvl w:val="0"/>
+                <w:numId w:val="5"/>
+              </w:numPr>
+              <w:ind w:leftChars="0"/>
+            </w:pPr>
+            <w:r>
+              <w:rPr>
+                <w:rFonts w:hint="eastAsia"/>
+              </w:rPr>
+              <w:t xml:space="preserve">가장 큰 </w:t>
+            </w:r>
+            <w:r>
+              <w:t>contour</w:t>
+            </w:r>
+            <w:r>
+              <w:rPr>
+                <w:rFonts w:hint="eastAsia"/>
+              </w:rPr>
+              <w:t xml:space="preserve">에 대해 </w:t>
+            </w:r>
+            <w:r>
+              <w:t xml:space="preserve">rect </w:t>
+            </w:r>
+            <w:r>
+              <w:rPr>
+                <w:rFonts w:hint="eastAsia"/>
+              </w:rPr>
+              <w:t>그림.</w:t>
+            </w:r>
+          </w:p>
+          <w:p>
+            <w:pPr>
+              <w:pStyle w:val="a5"/>
+              <w:numPr>
+                <w:ilvl w:val="0"/>
+                <w:numId w:val="5"/>
+              </w:numPr>
+              <w:ind w:leftChars="0"/>
+              <w:rPr>
+                <w:b/>
+                <w:bCs/>
+              </w:rPr>
+            </w:pPr>
+            <w:r>
+              <w:rPr>
+                <w:rFonts w:hint="eastAsia"/>
+                <w:b/>
+                <w:bCs/>
+                <w:color w:val="FF0000"/>
+              </w:rPr>
+              <w:t>거동 수상자 및 상황에 대한 정의</w:t>
+            </w:r>
+            <w:r>
+              <w:rPr>
+                <w:b/>
+                <w:bCs/>
+                <w:color w:val="FF0000"/>
+              </w:rPr>
+              <w:br/>
+            </w:r>
+            <w:r>
+              <w:rPr>
+                <w:rFonts w:hint="eastAsia"/>
+                <w:b/>
+                <w:bCs/>
+                <w:color w:val="FF0000"/>
+              </w:rPr>
+              <w:t>-</w:t>
+            </w:r>
+            <w:r>
+              <w:rPr>
+                <w:b/>
+                <w:bCs/>
+                <w:color w:val="FF0000"/>
+              </w:rPr>
+              <w:t xml:space="preserve">&gt; </w:t>
+            </w:r>
+            <w:r>
+              <w:rPr>
+                <w:rFonts w:hint="eastAsia"/>
+                <w:b/>
+                <w:bCs/>
+                <w:color w:val="FF0000"/>
+              </w:rPr>
+              <w:t>상황</w:t>
+            </w:r>
+            <w:r>
+              <w:rPr>
+                <w:b/>
+                <w:bCs/>
+                <w:color w:val="FF0000"/>
+              </w:rPr>
+              <w:t xml:space="preserve"> : 사람들이 빠져나간 공간과 시간(ex. 퇴근 후 사무실, 영업시간이 끝난 카페 등). </w:t>
+            </w:r>
+            <w:r>
+              <w:rPr>
+                <w:b/>
+                <w:bCs/>
+                <w:color w:val="FF0000"/>
+              </w:rPr>
+              <w:br/>
+            </w:r>
+            <w:r>
+              <w:rPr>
+                <w:rFonts w:hint="eastAsia"/>
+                <w:b/>
+                <w:bCs/>
+                <w:color w:val="FF0000"/>
+              </w:rPr>
+              <w:t>-</w:t>
+            </w:r>
+            <w:r>
+              <w:rPr>
+                <w:b/>
+                <w:bCs/>
+                <w:color w:val="FF0000"/>
+              </w:rPr>
+              <w:t xml:space="preserve">&gt; </w:t>
+            </w:r>
+            <w:r>
+              <w:rPr>
+                <w:rFonts w:hint="eastAsia"/>
+                <w:b/>
+                <w:bCs/>
+                <w:color w:val="FF0000"/>
+              </w:rPr>
+              <w:t>거동수상자</w:t>
+            </w:r>
+            <w:r>
+              <w:rPr>
+                <w:b/>
+                <w:bCs/>
+                <w:color w:val="FF0000"/>
+              </w:rPr>
+              <w:t xml:space="preserve"> 정의 : 앞선 상황을 만족하는 공간과 시간에서 나타나는 모든 사람.</w:t>
+            </w:r>
+            <w:r>
+              <w:rPr>
+                <w:b/>
+                <w:bCs/>
+                <w:color w:val="FF0000"/>
+              </w:rPr>
+              <w:br/>
+            </w:r>
+            <w:r>
+              <w:rPr>
+                <w:rFonts w:hint="eastAsia"/>
+                <w:b/>
+                <w:bCs/>
+                <w:color w:val="FF0000"/>
+              </w:rPr>
+              <w:t>-</w:t>
+            </w:r>
+            <w:r>
+              <w:rPr>
+                <w:b/>
+                <w:bCs/>
+                <w:color w:val="FF0000"/>
+              </w:rPr>
+              <w:t xml:space="preserve">&gt; </w:t>
+            </w:r>
+            <w:r>
+              <w:rPr>
+                <w:rFonts w:hint="eastAsia"/>
+                <w:b/>
+                <w:bCs/>
+                <w:color w:val="FF0000"/>
+              </w:rPr>
+              <w:t>기타</w:t>
+            </w:r>
+            <w:r>
+              <w:rPr>
+                <w:b/>
+                <w:bCs/>
+                <w:color w:val="FF0000"/>
+              </w:rPr>
+              <w:t xml:space="preserve"> : cctv 는 고정형카메라이다.</w:t>
+            </w:r>
+          </w:p>
+        </w:tc>
+      </w:tr>
+    </w:tbl>
+    <w:p/>
+    <w:p>
+      <w:r>
+        <w:t xml:space="preserve">HOG + SVM </w:t>
+      </w:r>
+      <w:r>
+        <w:rPr>
+          <w:rFonts w:hint="eastAsia"/>
+        </w:rPr>
+        <w:t>방식을 적용하려 했으나,</w:t>
+      </w:r>
+      <w:r>
+        <w:t xml:space="preserve"> </w:t>
+      </w:r>
+      <w:r>
+        <w:rPr>
+          <w:rFonts w:hint="eastAsia"/>
+        </w:rPr>
+        <w:t>거동 수상자가 웅크려 있을 수도 있으므로 적용하지 않았</w:t>
+      </w:r>
+      <w:r>
+        <w:rPr>
+          <w:rFonts w:hint="eastAsia"/>
+        </w:rPr>
+        <w:t>다.</w:t>
+      </w:r>
+    </w:p>
+    <w:p/>
+    <w:p>
+      <w:r>
+        <w:rPr>
+          <w:rFonts w:hint="eastAsia"/>
+          <w:b/>
+          <w:bCs/>
+          <w:color w:val="FF0000"/>
+        </w:rPr>
+        <w:t>거동 수상자 및 상황에 대한 정의</w:t>
+      </w:r>
+      <w:r>
+        <w:rPr>
+          <w:b/>
+          <w:bCs/>
+          <w:color w:val="FF0000"/>
+        </w:rPr>
+        <w:br/>
+      </w:r>
+      <w:r>
+        <w:rPr>
+          <w:rFonts w:hint="eastAsia"/>
+          <w:b/>
+          <w:bCs/>
+          <w:color w:val="FF0000"/>
+        </w:rPr>
+        <w:t>-</w:t>
+      </w:r>
+      <w:r>
+        <w:rPr>
+          <w:b/>
+          <w:bCs/>
+          <w:color w:val="FF0000"/>
+        </w:rPr>
+        <w:t xml:space="preserve">&gt; </w:t>
+      </w:r>
+      <w:r>
+        <w:rPr>
+          <w:rFonts w:hint="eastAsia"/>
+          <w:b/>
+          <w:bCs/>
+          <w:color w:val="FF0000"/>
+        </w:rPr>
+        <w:t>상황</w:t>
+      </w:r>
+      <w:r>
+        <w:rPr>
+          <w:b/>
+          <w:bCs/>
+          <w:color w:val="FF0000"/>
+        </w:rPr>
+        <w:t xml:space="preserve"> : 사람들이 빠져나간 공간과 시간(ex. 퇴근 후 사무실, 영업시간이 끝난 카페 등). </w:t>
+      </w:r>
+      <w:r>
+        <w:rPr>
+          <w:b/>
+          <w:bCs/>
+          <w:color w:val="FF0000"/>
+        </w:rPr>
+        <w:br/>
+      </w:r>
+      <w:r>
+        <w:rPr>
+          <w:rFonts w:hint="eastAsia"/>
+          <w:b/>
+          <w:bCs/>
+          <w:color w:val="FF0000"/>
+        </w:rPr>
+        <w:t>-</w:t>
+      </w:r>
+      <w:r>
+        <w:rPr>
+          <w:b/>
+          <w:bCs/>
+          <w:color w:val="FF0000"/>
+        </w:rPr>
+        <w:t xml:space="preserve">&gt; </w:t>
+      </w:r>
+      <w:r>
+        <w:rPr>
+          <w:rFonts w:hint="eastAsia"/>
+          <w:b/>
+          <w:bCs/>
+          <w:color w:val="FF0000"/>
+        </w:rPr>
+        <w:t>거동수상자</w:t>
+      </w:r>
+      <w:r>
+        <w:rPr>
+          <w:b/>
+          <w:bCs/>
+          <w:color w:val="FF0000"/>
+        </w:rPr>
+        <w:t xml:space="preserve"> 정의 : 앞선 상황을 만족하는 공간과 시간에서 나타나는 모든 사람.</w:t>
+      </w:r>
+      <w:r>
+        <w:rPr>
+          <w:b/>
+          <w:bCs/>
+          <w:color w:val="FF0000"/>
+        </w:rPr>
+        <w:br/>
+      </w:r>
+      <w:r>
+        <w:rPr>
+          <w:rFonts w:hint="eastAsia"/>
+          <w:b/>
+          <w:bCs/>
+          <w:color w:val="FF0000"/>
+        </w:rPr>
+        <w:t>-</w:t>
+      </w:r>
+      <w:r>
+        <w:rPr>
+          <w:b/>
+          <w:bCs/>
+          <w:color w:val="FF0000"/>
+        </w:rPr>
+        <w:t xml:space="preserve">&gt; </w:t>
+      </w:r>
+      <w:r>
+        <w:rPr>
+          <w:rFonts w:hint="eastAsia"/>
+          <w:b/>
+          <w:bCs/>
+          <w:color w:val="FF0000"/>
+        </w:rPr>
+        <w:t>기타</w:t>
+      </w:r>
+      <w:r>
+        <w:rPr>
+          <w:b/>
+          <w:bCs/>
+          <w:color w:val="FF0000"/>
+        </w:rPr>
+        <w:t xml:space="preserve"> : cctv 는 고정형카메라이다.</w:t>
+      </w:r>
+    </w:p>
+    <w:p/>
+    <w:p/>
+    <w:tbl>
+      <w:tblPr>
+        <w:tblStyle w:val="a7"/>
+        <w:tblW w:w="0" w:type="auto"/>
+        <w:tblLook w:val="04A0" w:firstRow="1" w:lastRow="0" w:firstColumn="1" w:lastColumn="0" w:noHBand="0" w:noVBand="1"/>
+      </w:tblPr>
+      <w:tblGrid>
+        <w:gridCol w:w="9016"/>
+      </w:tblGrid>
+      <w:tr>
+        <w:tc>
+          <w:tcPr>
+            <w:tcW w:w="9016" w:type="dxa"/>
+          </w:tcPr>
+          <w:p>
+            <w:pPr>
+              <w:rPr>
+                <w:shd w:val="pct15" w:color="auto" w:fill="FFFFFF"/>
+              </w:rPr>
+            </w:pPr>
+            <w:r>
+              <w:rPr>
+                <w:rFonts w:hint="eastAsia"/>
+                <w:b/>
+                <w:bCs/>
+                <w:shd w:val="pct15" w:color="auto" w:fill="FFFFFF"/>
+              </w:rPr>
+              <w:t>추후 계획</w:t>
+            </w:r>
+          </w:p>
+          <w:p>
+            <w:pPr>
+              <w:pStyle w:val="a5"/>
+              <w:numPr>
+                <w:ilvl w:val="0"/>
+                <w:numId w:val="3"/>
+              </w:numPr>
+              <w:ind w:leftChars="0"/>
+            </w:pPr>
+            <w:r>
+              <w:rPr>
+                <w:rFonts w:hint="eastAsia"/>
+              </w:rPr>
+              <w:t xml:space="preserve">가장 큰 </w:t>
+            </w:r>
+            <w:r>
+              <w:t>contour</w:t>
+            </w:r>
+            <w:r>
+              <w:rPr>
+                <w:rFonts w:hint="eastAsia"/>
+              </w:rPr>
+              <w:t>를 어떤 방식으로 추적할 것인가.</w:t>
+            </w:r>
+            <w:r>
+              <w:t>(convex hull</w:t>
+            </w:r>
+            <w:r>
+              <w:rPr>
+                <w:rFonts w:hint="eastAsia"/>
+              </w:rPr>
+              <w:t>의 좌표의 움직임?</w:t>
+            </w:r>
+            <w:r>
+              <w:t>)</w:t>
+            </w:r>
+            <w:r>
+              <w:br/>
+              <w:t xml:space="preserve">-&gt; </w:t>
+            </w:r>
+            <w:r>
+              <w:rPr>
+                <w:rFonts w:hint="eastAsia"/>
+              </w:rPr>
+              <w:t>c</w:t>
+            </w:r>
+            <w:r>
+              <w:t>ontour</w:t>
+            </w:r>
+            <w:r>
+              <w:rPr>
+                <w:rFonts w:hint="eastAsia"/>
+              </w:rPr>
+              <w:t xml:space="preserve">에 대해 </w:t>
+            </w:r>
+            <w:r>
+              <w:t>rect</w:t>
+            </w:r>
+            <w:r>
+              <w:rPr>
+                <w:rFonts w:hint="eastAsia"/>
+              </w:rPr>
+              <w:t xml:space="preserve">를 그리고 그 </w:t>
+            </w:r>
+            <w:r>
+              <w:t>rect</w:t>
+            </w:r>
+            <w:r>
+              <w:rPr>
+                <w:rFonts w:hint="eastAsia"/>
+              </w:rPr>
+              <w:t>를 추적하는 방식을 생각</w:t>
+            </w:r>
+            <w:r>
+              <w:rPr>
+                <w:rFonts w:hint="eastAsia"/>
+              </w:rPr>
+              <w:t>해 보았다.</w:t>
+            </w:r>
+          </w:p>
+          <w:p>
+            <w:pPr>
+              <w:pStyle w:val="a5"/>
+              <w:numPr>
+                <w:ilvl w:val="0"/>
+                <w:numId w:val="3"/>
+              </w:numPr>
+              <w:ind w:leftChars="0"/>
+            </w:pPr>
+            <w:r>
+              <w:rPr>
+                <w:rFonts w:hint="eastAsia"/>
+              </w:rPr>
+              <w:t xml:space="preserve">환경의 밝기 등에 따라 거동 수상자 </w:t>
+            </w:r>
+            <w:r>
+              <w:t>edge</w:t>
+            </w:r>
+            <w:r>
+              <w:rPr>
+                <w:rFonts w:hint="eastAsia"/>
+              </w:rPr>
+              <w:t>가 잘 탐지되지 않을 수도 있음을 실험해야 한다.</w:t>
+            </w:r>
+          </w:p>
+          <w:p>
+            <w:pPr>
+              <w:pStyle w:val="a5"/>
+              <w:numPr>
+                <w:ilvl w:val="0"/>
+                <w:numId w:val="3"/>
+              </w:numPr>
+              <w:ind w:leftChars="0"/>
+            </w:pPr>
+            <w:r>
+              <w:rPr>
+                <w:rFonts w:hint="eastAsia"/>
+              </w:rPr>
+              <w:t>각</w:t>
+            </w:r>
+            <w:r>
+              <w:t xml:space="preserve"> 알고리즘별, 각 매개인자 별로 오차/차이를 보고서에 남길 것</w:t>
+            </w:r>
+          </w:p>
+          <w:p>
+            <w:pPr>
+              <w:pStyle w:val="a5"/>
+              <w:numPr>
+                <w:ilvl w:val="0"/>
+                <w:numId w:val="3"/>
+              </w:numPr>
+              <w:ind w:leftChars="0"/>
+            </w:pPr>
+            <w:r>
+              <w:t>&lt;일이 터지고 난 후가 아니라, 예방 차원의 알고리즘&gt;</w:t>
+            </w:r>
+            <w:r>
+              <w:br/>
+            </w:r>
+            <w:r>
+              <w:rPr>
+                <w:rFonts w:hint="eastAsia"/>
+              </w:rPr>
+              <w:t>기존의</w:t>
+            </w:r>
+            <w:r>
+              <w:t xml:space="preserve"> 각 공간 별 중요도 지정. 오른쪽은 중요한 물건/위험한 장소 이고, 왼쪽이 덜 중요한/덜 위험한 곳이라 하자. 왼쪽에서 오른쪽으로 갈 수록, 즉, 중요하다고 지정한 곳에 가까워지면 알람의 수준을 높인다/알고리즘을 변형한다.</w:t>
+            </w:r>
+            <w:r>
+              <w:br/>
+              <w:t>--&gt; 이를 위해서는 기존의 공간을 기억해 놓고, 변화하는 모습을 몇초 단위로 기억해 놓고 경로를 추적.</w:t>
+            </w:r>
+          </w:p>
+          <w:p>
+            <w:pPr>
+              <w:pStyle w:val="a5"/>
+              <w:numPr>
+                <w:ilvl w:val="0"/>
+                <w:numId w:val="3"/>
+              </w:numPr>
+              <w:ind w:leftChars="0"/>
+            </w:pPr>
+            <w:r>
+              <w:t>여러</w:t>
+            </w:r>
+            <w:r>
+              <w:rPr>
+                <w:rFonts w:hint="eastAsia"/>
+              </w:rPr>
+              <w:t xml:space="preserve"> </w:t>
+            </w:r>
+            <w:r>
+              <w:t>명의 거동 수상자가 발생하는 경우에 대한 알고리즘 필요</w:t>
+            </w:r>
+            <w:r>
+              <w:rPr>
+                <w:rFonts w:hint="eastAsia"/>
+              </w:rPr>
+              <w:t>한가?</w:t>
+            </w:r>
+          </w:p>
+          <w:p>
+            <w:pPr>
+              <w:pStyle w:val="a5"/>
+              <w:numPr>
+                <w:ilvl w:val="0"/>
+                <w:numId w:val="3"/>
+              </w:numPr>
+              <w:ind w:leftChars="0"/>
+            </w:pPr>
+            <w:r>
+              <w:rPr>
+                <w:rFonts w:hint="eastAsia"/>
+              </w:rPr>
+              <w:lastRenderedPageBreak/>
+              <w:t>밝기가 완전히 어두워지면 애가 탐지를 못함.</w:t>
+            </w:r>
+            <w:r>
+              <w:t xml:space="preserve"> </w:t>
+            </w:r>
+            <w:r>
+              <w:rPr>
+                <w:rFonts w:hint="eastAsia"/>
+              </w:rPr>
+              <w:t>내가 움직여도 화면의 변화가 없는 것으로 간주한다.</w:t>
+            </w:r>
+            <w:r>
+              <w:t xml:space="preserve"> </w:t>
+            </w:r>
+            <w:r>
+              <w:rPr>
+                <w:rFonts w:hint="eastAsia"/>
+              </w:rPr>
+              <w:t>따라서,</w:t>
+            </w:r>
+            <w:r>
+              <w:t xml:space="preserve"> </w:t>
+            </w:r>
+            <w:r>
+              <w:rPr>
+                <w:rFonts w:hint="eastAsia"/>
+              </w:rPr>
+              <w:t>화면을 야간 모드,</w:t>
+            </w:r>
+            <w:r>
+              <w:t xml:space="preserve"> </w:t>
+            </w:r>
+            <w:r>
+              <w:rPr>
+                <w:rFonts w:hint="eastAsia"/>
+              </w:rPr>
+              <w:t>적외선 모드 등으로 바꿀 순 없으니, 이와 관련해서 상황 정의를 한번 더 해야 할 듯 하다.</w:t>
+            </w:r>
+          </w:p>
+        </w:tc>
+      </w:tr>
+    </w:tbl>
     <w:p/>
     <w:sectPr>
       <w:pgSz w:w="11906" w:h="16838"/>
@@ -1329,6 +2004,56 @@
     </w:sectPr>
   </w:body>
 </w:document>
+</file>
+
+<file path=word/endnotes.xml><?xml version="1.0" encoding="utf-8"?>
+<w:endnotes xmlns:wpc="http://schemas.microsoft.com/office/word/2010/wordprocessingCanvas" xmlns:cx="http://schemas.microsoft.com/office/drawing/2014/chartex" xmlns:cx1="http://schemas.microsoft.com/office/drawing/2015/9/8/chartex" xmlns:cx2="http://schemas.microsoft.com/office/drawing/2015/10/21/chartex" xmlns:cx3="http://schemas.microsoft.com/office/drawing/2016/5/9/chartex" xmlns:cx4="http://schemas.microsoft.com/office/drawing/2016/5/10/chartex" xmlns:cx5="http://schemas.microsoft.com/office/drawing/2016/5/11/chartex" xmlns:cx6="http://schemas.microsoft.com/office/drawing/2016/5/12/chartex" xmlns:cx7="http://schemas.microsoft.com/office/drawing/2016/5/13/chartex" xmlns:cx8="http://schemas.microsoft.com/office/drawing/2016/5/14/chartex" xmlns:mc="http://schemas.openxmlformats.org/markup-compatibility/2006" xmlns:aink="http://schemas.microsoft.com/office/drawing/2016/ink" xmlns:am3d="http://schemas.microsoft.com/office/drawing/2017/model3d" xmlns:o="urn:schemas-microsoft-com:office:office" xmlns:r="http://schemas.openxmlformats.org/officeDocument/2006/relationships" xmlns:m="http://schemas.openxmlformats.org/officeDocument/2006/math" xmlns:v="urn:schemas-microsoft-com:vml" xmlns:wp14="http://schemas.microsoft.com/office/word/2010/wordprocessingDrawing" xmlns:wp="http://schemas.openxmlformats.org/drawingml/2006/wordprocessingDrawing" xmlns:w10="urn:schemas-microsoft-com:office:word" xmlns:w="http://schemas.openxmlformats.org/wordprocessingml/2006/main" xmlns:w14="http://schemas.microsoft.com/office/word/2010/wordml" xmlns:w15="http://schemas.microsoft.com/office/word/2012/wordml" xmlns:w16cex="http://schemas.microsoft.com/office/word/2018/wordml/cex" xmlns:w16cid="http://schemas.microsoft.com/office/word/2016/wordml/cid" xmlns:w16="http://schemas.microsoft.com/office/word/2018/wordml" xmlns:w16se="http://schemas.microsoft.com/office/word/2015/wordml/symex" xmlns:wpg="http://schemas.microsoft.com/office/word/2010/wordprocessingGroup" xmlns:wpi="http://schemas.microsoft.com/office/word/2010/wordprocessingInk" xmlns:wne="http://schemas.microsoft.com/office/word/2006/wordml" xmlns:wps="http://schemas.microsoft.com/office/word/2010/wordprocessingShape" mc:Ignorable="w14 w15 w16se w16cid w16 w16cex wp14">
+  <w:endnote w:type="separator" w:id="-1">
+    <w:p>
+      <w:pPr>
+        <w:spacing w:after="0" w:line="240" w:lineRule="auto"/>
+      </w:pPr>
+      <w:r>
+        <w:separator/>
+      </w:r>
+    </w:p>
+  </w:endnote>
+  <w:endnote w:type="continuationSeparator" w:id="0">
+    <w:p>
+      <w:pPr>
+        <w:spacing w:after="0" w:line="240" w:lineRule="auto"/>
+      </w:pPr>
+      <w:r>
+        <w:continuationSeparator/>
+      </w:r>
+    </w:p>
+  </w:endnote>
+</w:endnotes>
+</file>
+
+<file path=word/footnotes.xml><?xml version="1.0" encoding="utf-8"?>
+<w:footnotes xmlns:wpc="http://schemas.microsoft.com/office/word/2010/wordprocessingCanvas" xmlns:cx="http://schemas.microsoft.com/office/drawing/2014/chartex" xmlns:cx1="http://schemas.microsoft.com/office/drawing/2015/9/8/chartex" xmlns:cx2="http://schemas.microsoft.com/office/drawing/2015/10/21/chartex" xmlns:cx3="http://schemas.microsoft.com/office/drawing/2016/5/9/chartex" xmlns:cx4="http://schemas.microsoft.com/office/drawing/2016/5/10/chartex" xmlns:cx5="http://schemas.microsoft.com/office/drawing/2016/5/11/chartex" xmlns:cx6="http://schemas.microsoft.com/office/drawing/2016/5/12/chartex" xmlns:cx7="http://schemas.microsoft.com/office/drawing/2016/5/13/chartex" xmlns:cx8="http://schemas.microsoft.com/office/drawing/2016/5/14/chartex" xmlns:mc="http://schemas.openxmlformats.org/markup-compatibility/2006" xmlns:aink="http://schemas.microsoft.com/office/drawing/2016/ink" xmlns:am3d="http://schemas.microsoft.com/office/drawing/2017/model3d" xmlns:o="urn:schemas-microsoft-com:office:office" xmlns:r="http://schemas.openxmlformats.org/officeDocument/2006/relationships" xmlns:m="http://schemas.openxmlformats.org/officeDocument/2006/math" xmlns:v="urn:schemas-microsoft-com:vml" xmlns:wp14="http://schemas.microsoft.com/office/word/2010/wordprocessingDrawing" xmlns:wp="http://schemas.openxmlformats.org/drawingml/2006/wordprocessingDrawing" xmlns:w10="urn:schemas-microsoft-com:office:word" xmlns:w="http://schemas.openxmlformats.org/wordprocessingml/2006/main" xmlns:w14="http://schemas.microsoft.com/office/word/2010/wordml" xmlns:w15="http://schemas.microsoft.com/office/word/2012/wordml" xmlns:w16cex="http://schemas.microsoft.com/office/word/2018/wordml/cex" xmlns:w16cid="http://schemas.microsoft.com/office/word/2016/wordml/cid" xmlns:w16="http://schemas.microsoft.com/office/word/2018/wordml" xmlns:w16se="http://schemas.microsoft.com/office/word/2015/wordml/symex" xmlns:wpg="http://schemas.microsoft.com/office/word/2010/wordprocessingGroup" xmlns:wpi="http://schemas.microsoft.com/office/word/2010/wordprocessingInk" xmlns:wne="http://schemas.microsoft.com/office/word/2006/wordml" xmlns:wps="http://schemas.microsoft.com/office/word/2010/wordprocessingShape" mc:Ignorable="w14 w15 w16se w16cid w16 w16cex wp14">
+  <w:footnote w:type="separator" w:id="-1">
+    <w:p>
+      <w:pPr>
+        <w:spacing w:after="0" w:line="240" w:lineRule="auto"/>
+      </w:pPr>
+      <w:r>
+        <w:separator/>
+      </w:r>
+    </w:p>
+  </w:footnote>
+  <w:footnote w:type="continuationSeparator" w:id="0">
+    <w:p>
+      <w:pPr>
+        <w:spacing w:after="0" w:line="240" w:lineRule="auto"/>
+      </w:pPr>
+      <w:r>
+        <w:continuationSeparator/>
+      </w:r>
+    </w:p>
+  </w:footnote>
+</w:footnotes>
 </file>
 
 <file path=word/numbering.xml><?xml version="1.0" encoding="utf-8"?>
@@ -2509,6 +3234,50 @@
       </w:tblBorders>
     </w:tblPr>
   </w:style>
+  <w:style w:type="paragraph" w:styleId="a8">
+    <w:name w:val="header"/>
+    <w:basedOn w:val="a"/>
+    <w:link w:val="Char0"/>
+    <w:uiPriority w:val="99"/>
+    <w:unhideWhenUsed/>
+    <w:rsid w:val="002E0808"/>
+    <w:pPr>
+      <w:tabs>
+        <w:tab w:val="center" w:pos="4513"/>
+        <w:tab w:val="right" w:pos="9026"/>
+      </w:tabs>
+      <w:snapToGrid w:val="0"/>
+    </w:pPr>
+  </w:style>
+  <w:style w:type="character" w:customStyle="1" w:styleId="Char0">
+    <w:name w:val="머리글 Char"/>
+    <w:basedOn w:val="a0"/>
+    <w:link w:val="a8"/>
+    <w:uiPriority w:val="99"/>
+    <w:rsid w:val="002E0808"/>
+  </w:style>
+  <w:style w:type="paragraph" w:styleId="a9">
+    <w:name w:val="footer"/>
+    <w:basedOn w:val="a"/>
+    <w:link w:val="Char1"/>
+    <w:uiPriority w:val="99"/>
+    <w:unhideWhenUsed/>
+    <w:rsid w:val="002E0808"/>
+    <w:pPr>
+      <w:tabs>
+        <w:tab w:val="center" w:pos="4513"/>
+        <w:tab w:val="right" w:pos="9026"/>
+      </w:tabs>
+      <w:snapToGrid w:val="0"/>
+    </w:pPr>
+  </w:style>
+  <w:style w:type="character" w:customStyle="1" w:styleId="Char1">
+    <w:name w:val="바닥글 Char"/>
+    <w:basedOn w:val="a0"/>
+    <w:link w:val="a9"/>
+    <w:uiPriority w:val="99"/>
+    <w:rsid w:val="002E0808"/>
+  </w:style>
 </w:styles>
 </file>
 

</xml_diff>